<commit_message>
Final version after clean-up by Koen
</commit_message>
<xml_diff>
--- a/Code and data manual.docx
+++ b/Code and data manual.docx
@@ -1,10 +1,10 @@
 
 <file path=word/document.xml><?xml version="1.0" encoding="utf-8"?>
-<w:document xmlns:wpc="http://schemas.microsoft.com/office/word/2010/wordprocessingCanvas" xmlns:cx="http://schemas.microsoft.com/office/drawing/2014/chartex" xmlns:cx1="http://schemas.microsoft.com/office/drawing/2015/9/8/chartex" xmlns:cx2="http://schemas.microsoft.com/office/drawing/2015/10/21/chartex" xmlns:cx3="http://schemas.microsoft.com/office/drawing/2016/5/9/chartex" xmlns:cx4="http://schemas.microsoft.com/office/drawing/2016/5/10/chartex" xmlns:cx5="http://schemas.microsoft.com/office/drawing/2016/5/11/chartex" xmlns:cx6="http://schemas.microsoft.com/office/drawing/2016/5/12/chartex" xmlns:cx7="http://schemas.microsoft.com/office/drawing/2016/5/13/chartex" xmlns:cx8="http://schemas.microsoft.com/office/drawing/2016/5/14/chartex" xmlns:mc="http://schemas.openxmlformats.org/markup-compatibility/2006" xmlns:aink="http://schemas.microsoft.com/office/drawing/2016/ink" xmlns:am3d="http://schemas.microsoft.com/office/drawing/2017/model3d" xmlns:o="urn:schemas-microsoft-com:office:office" xmlns:r="http://schemas.openxmlformats.org/officeDocument/2006/relationships" xmlns:m="http://schemas.openxmlformats.org/officeDocument/2006/math" xmlns:v="urn:schemas-microsoft-com:vml" xmlns:wp14="http://schemas.microsoft.com/office/word/2010/wordprocessingDrawing" xmlns:wp="http://schemas.openxmlformats.org/drawingml/2006/wordprocessingDrawing" xmlns:w10="urn:schemas-microsoft-com:office:word" xmlns:w="http://schemas.openxmlformats.org/wordprocessingml/2006/main" xmlns:w14="http://schemas.microsoft.com/office/word/2010/wordml" xmlns:w15="http://schemas.microsoft.com/office/word/2012/wordml" xmlns:w16cid="http://schemas.microsoft.com/office/word/2016/wordml/cid" xmlns:w16se="http://schemas.microsoft.com/office/word/2015/wordml/symex" xmlns:wpg="http://schemas.microsoft.com/office/word/2010/wordprocessingGroup" xmlns:wpi="http://schemas.microsoft.com/office/word/2010/wordprocessingInk" xmlns:wne="http://schemas.microsoft.com/office/word/2006/wordml" xmlns:wps="http://schemas.microsoft.com/office/word/2010/wordprocessingShape" mc:Ignorable="w14 w15 w16se w16cid wp14">
+<w:document xmlns:wpc="http://schemas.microsoft.com/office/word/2010/wordprocessingCanvas" xmlns:mc="http://schemas.openxmlformats.org/markup-compatibility/2006" xmlns:o="urn:schemas-microsoft-com:office:office" xmlns:r="http://schemas.openxmlformats.org/officeDocument/2006/relationships" xmlns:m="http://schemas.openxmlformats.org/officeDocument/2006/math" xmlns:v="urn:schemas-microsoft-com:vml" xmlns:wp14="http://schemas.microsoft.com/office/word/2010/wordprocessingDrawing" xmlns:wp="http://schemas.openxmlformats.org/drawingml/2006/wordprocessingDrawing" xmlns:w10="urn:schemas-microsoft-com:office:word" xmlns:w="http://schemas.openxmlformats.org/wordprocessingml/2006/main" xmlns:w14="http://schemas.microsoft.com/office/word/2010/wordml" xmlns:w15="http://schemas.microsoft.com/office/word/2012/wordml" xmlns:wpg="http://schemas.microsoft.com/office/word/2010/wordprocessingGroup" xmlns:wpi="http://schemas.microsoft.com/office/word/2010/wordprocessingInk" xmlns:wne="http://schemas.microsoft.com/office/word/2006/wordml" xmlns:wps="http://schemas.microsoft.com/office/word/2010/wordprocessingShape" mc:Ignorable="w14 w15 wp14">
   <w:body>
     <w:p>
       <w:pPr>
-        <w:pStyle w:val="Kop1"/>
+        <w:pStyle w:val="Heading1"/>
       </w:pPr>
       <w:r>
         <w:t>Code and data manual</w:t>
@@ -12,80 +12,70 @@
     </w:p>
     <w:p>
       <w:r>
-        <w:t xml:space="preserve">written by: Koen </w:t>
-      </w:r>
-      <w:proofErr w:type="spellStart"/>
-      <w:r>
-        <w:t>Schakenraad</w:t>
-      </w:r>
-      <w:proofErr w:type="spellEnd"/>
-      <w:r>
-        <w:t xml:space="preserve"> (schakenraad@Lorentz.Leidenuniv.nl)</w:t>
+        <w:t>written by</w:t>
+      </w:r>
+      <w:r>
+        <w:t xml:space="preserve"> Koen Schakenraad</w:t>
+      </w:r>
+      <w:r>
+        <w:t xml:space="preserve"> </w:t>
+      </w:r>
+      <w:r>
+        <w:t>based on work by</w:t>
+      </w:r>
+      <w:r>
+        <w:t xml:space="preserve"> Jeremy </w:t>
+      </w:r>
+      <w:r>
+        <w:t xml:space="preserve">Ernst. </w:t>
       </w:r>
     </w:p>
     <w:p>
       <w:r>
-        <w:t>based on work by: Jeremy Ernst</w:t>
-      </w:r>
-      <w:r>
-        <w:t xml:space="preserve"> (Jeremyernst355@Gmail.com)</w:t>
+        <w:t>date: January 20, 2020</w:t>
       </w:r>
     </w:p>
     <w:p>
       <w:r>
-        <w:t>date: April 1st, 2019</w:t>
+        <w:t xml:space="preserve">This document contains a short manual of how to use the c code </w:t>
+      </w:r>
+      <w:r>
+        <w:t xml:space="preserve">cyto.c </w:t>
+      </w:r>
+      <w:r>
+        <w:t xml:space="preserve">and Mathematica </w:t>
+      </w:r>
+      <w:r>
+        <w:t>plotting file</w:t>
+      </w:r>
+      <w:r>
+        <w:t xml:space="preserve"> </w:t>
+      </w:r>
+      <w:r>
+        <w:t>cytoskeleton_plots.nb that have been used to create and plot the data in the</w:t>
+      </w:r>
+      <w:r>
+        <w:t xml:space="preserve"> article “Mechanical interplay between cell shape and actin cytoskeleton organization”</w:t>
+      </w:r>
+      <w:r>
+        <w:t xml:space="preserve"> by Schakenraad </w:t>
+      </w:r>
+      <w:r>
+        <w:rPr>
+          <w:i/>
+        </w:rPr>
+        <w:t>et al</w:t>
+      </w:r>
+      <w:r>
+        <w:t>.</w:t>
       </w:r>
     </w:p>
     <w:p>
-      <w:r>
-        <w:t>This document contains a short manual of how to use the c code and Mathematica analysis file that Jeremy has used to obtain all data for our article on “Mechanical interplay between cell shape and actin cytoskeleton organization”. It also describes which data can be found where.</w:t>
-      </w:r>
-    </w:p>
-    <w:p/>
-    <w:p>
       <w:pPr>
-        <w:pStyle w:val="Kop2"/>
+        <w:pStyle w:val="Heading2"/>
       </w:pPr>
       <w:r>
-        <w:t xml:space="preserve">The main folder </w:t>
-      </w:r>
-      <w:proofErr w:type="gramStart"/>
-      <w:r>
-        <w:t>structure</w:t>
-      </w:r>
-      <w:proofErr w:type="gramEnd"/>
-    </w:p>
-    <w:p>
-      <w:r>
-        <w:t xml:space="preserve">The main folder "Code" contains several different versions of the c code and </w:t>
-      </w:r>
-      <w:proofErr w:type="spellStart"/>
-      <w:r>
-        <w:t>corresponing</w:t>
-      </w:r>
-      <w:proofErr w:type="spellEnd"/>
-      <w:r>
-        <w:t xml:space="preserve"> Mathematica file. In the c code Jeremy has briefly written in each version what is new with respect to the previous version. The final and correct version of the code and corresponding Mathematica file and data, used for the Figures in the article, are found in the folder labelled "Bulk_7v3".</w:t>
-      </w:r>
-    </w:p>
-    <w:p/>
-    <w:p>
-      <w:pPr>
-        <w:pStyle w:val="Kop2"/>
-      </w:pPr>
-      <w:r>
-        <w:t>The</w:t>
-      </w:r>
-      <w:r>
-        <w:t xml:space="preserve"> simulation</w:t>
-      </w:r>
-      <w:r>
-        <w:t xml:space="preserve"> data</w:t>
-      </w:r>
-    </w:p>
-    <w:p>
-      <w:r>
-        <w:t>The folder "Bulk_7v3" contains a number of subfolders and files. The simulation data is found in:</w:t>
+        <w:t>Performing simulations</w:t>
       </w:r>
     </w:p>
     <w:p>
@@ -98,33 +88,58 @@
         </w:rPr>
       </w:pPr>
       <w:r>
-        <w:t>- The data for Figure 4 is found in the folder "shape8". The subfolders indicate the values of the parameters that they are named after, except for the subfolder "run" which indicates that the simulation has been performed several times with the same parameters.</w:t>
-      </w:r>
-      <w:r>
-        <w:t xml:space="preserve"> The final subfolders contain the following files:</w:t>
-      </w:r>
-      <w:r>
-        <w:t xml:space="preserve"> The file "</w:t>
-      </w:r>
-      <w:r>
-        <w:t>v</w:t>
-      </w:r>
-      <w:r>
-        <w:t xml:space="preserve">ertex" contains the location of the cell edge, "bulk" contains the location and </w:t>
-      </w:r>
-      <w:proofErr w:type="spellStart"/>
-      <w:r>
-        <w:t>nematic</w:t>
-      </w:r>
-      <w:proofErr w:type="spellEnd"/>
-      <w:r>
-        <w:t xml:space="preserve"> tensor of the cell interior, "force" contains the forces on the adhesion sites</w:t>
-      </w:r>
-      <w:r>
-        <w:t xml:space="preserve">, and “global” contains a number of global parameters that are defined in the C code. </w:t>
-      </w:r>
-      <w:r>
-        <w:t>Here,</w:t>
+        <w:t xml:space="preserve">A simulation, or a sequence of simulations, </w:t>
+      </w:r>
+      <w:r>
+        <w:t>is</w:t>
+      </w:r>
+      <w:r>
+        <w:t xml:space="preserve"> performed by running </w:t>
+      </w:r>
+      <w:r>
+        <w:t xml:space="preserve">the </w:t>
+      </w:r>
+      <w:r>
+        <w:t>“gcyto</w:t>
+      </w:r>
+      <w:r>
+        <w:t>.pl</w:t>
+      </w:r>
+      <w:r>
+        <w:t xml:space="preserve">” file in </w:t>
+      </w:r>
+      <w:r>
+        <w:t>a</w:t>
+      </w:r>
+      <w:r>
+        <w:t xml:space="preserve"> terminal. This file contains the values of all input parameters. </w:t>
+      </w:r>
+      <w:r>
+        <w:t>T</w:t>
+      </w:r>
+      <w:r>
+        <w:t>h</w:t>
+      </w:r>
+      <w:r>
+        <w:t>is file calls on “cyto”, “cyto.c</w:t>
+      </w:r>
+      <w:r>
+        <w:t>”, “cyto.h”, and “makefile”, and automatically creates new folders for storing the generated data.</w:t>
+      </w:r>
+      <w:r>
+        <w:t xml:space="preserve"> </w:t>
+      </w:r>
+      <w:r>
+        <w:t xml:space="preserve">The final subfolders contain the following files: The file "vertex" contains the location of the cell edge, "bulk" contains the location and nematic tensor of the cell interior, "force" contains the forces on the adhesion sites, and “global” contains a number of global parameters that are defined in </w:t>
+      </w:r>
+      <w:r>
+        <w:t>cyto.c</w:t>
+      </w:r>
+      <w:r>
+        <w:t>.</w:t>
+      </w:r>
+      <w:r>
+        <w:t xml:space="preserve"> </w:t>
       </w:r>
       <w:r>
         <w:rPr>
@@ -133,9 +148,8 @@
           <w:sz w:val="20"/>
           <w:szCs w:val="20"/>
         </w:rPr>
-        <w:t xml:space="preserve"> </w:t>
-      </w:r>
-      <w:proofErr w:type="spellStart"/>
+        <w:t>The number behind each of these names in the file name indicates the time during the simulation</w:t>
+      </w:r>
       <w:r>
         <w:rPr>
           <w:rFonts w:ascii="Segoe UI" w:hAnsi="Segoe UI" w:cs="Segoe UI"/>
@@ -143,9 +157,8 @@
           <w:sz w:val="20"/>
           <w:szCs w:val="20"/>
         </w:rPr>
-        <w:t>q_difference_total</w:t>
-      </w:r>
-      <w:proofErr w:type="spellEnd"/>
+        <w:t xml:space="preserve">, with the last number indicating the final configuration. </w:t>
+      </w:r>
       <w:r>
         <w:rPr>
           <w:rFonts w:ascii="Segoe UI" w:hAnsi="Segoe UI" w:cs="Segoe UI"/>
@@ -153,9 +166,8 @@
           <w:sz w:val="20"/>
           <w:szCs w:val="20"/>
         </w:rPr>
-        <w:t xml:space="preserve"> and </w:t>
-      </w:r>
-      <w:proofErr w:type="spellStart"/>
+        <w:t>Finally, the file whose name starts with “input” stores all the i</w:t>
+      </w:r>
       <w:r>
         <w:rPr>
           <w:rFonts w:ascii="Segoe UI" w:hAnsi="Segoe UI" w:cs="Segoe UI"/>
@@ -163,9 +175,8 @@
           <w:sz w:val="20"/>
           <w:szCs w:val="20"/>
         </w:rPr>
-        <w:t>shape_difference_total</w:t>
-      </w:r>
-      <w:proofErr w:type="spellEnd"/>
+        <w:t xml:space="preserve">nput parameters as defined in </w:t>
+      </w:r>
       <w:r>
         <w:rPr>
           <w:rFonts w:ascii="Segoe UI" w:hAnsi="Segoe UI" w:cs="Segoe UI"/>
@@ -173,7 +184,7 @@
           <w:sz w:val="20"/>
           <w:szCs w:val="20"/>
         </w:rPr>
-        <w:t xml:space="preserve"> are the last iterations where</w:t>
+        <w:t>“gcyto</w:t>
       </w:r>
       <w:r>
         <w:rPr>
@@ -182,9 +193,8 @@
           <w:sz w:val="20"/>
           <w:szCs w:val="20"/>
         </w:rPr>
-        <w:t xml:space="preserve"> the </w:t>
-      </w:r>
-      <w:proofErr w:type="spellStart"/>
+        <w:t>.pl”</w:t>
+      </w:r>
       <w:r>
         <w:rPr>
           <w:rFonts w:ascii="Segoe UI" w:hAnsi="Segoe UI" w:cs="Segoe UI"/>
@@ -192,45 +202,49 @@
           <w:sz w:val="20"/>
           <w:szCs w:val="20"/>
         </w:rPr>
-        <w:t>nematic</w:t>
-      </w:r>
-      <w:proofErr w:type="spellEnd"/>
-      <w:r>
-        <w:rPr>
-          <w:rFonts w:ascii="Segoe UI" w:hAnsi="Segoe UI" w:cs="Segoe UI"/>
-          <w:color w:val="000000"/>
-          <w:sz w:val="20"/>
-          <w:szCs w:val="20"/>
-        </w:rPr>
-        <w:t xml:space="preserve"> tensor Q and the shape of the cell change with more than some predefined value. In the case of the paper data, this is Q&lt;0.1 and a change of one pixel. Both quantities need to be multiplied by the “period” (which stores after how many timesteps a configuration is saved) to obtain the total number of iterations. The number behind each of these names in the file name indicates the time during the simulation. The final files are labeled with a number “11”. Finally, the file whose name starts with “input” stores all the input parameters as defined in the “gcyto_2018_12_18.pl” file, and the “prints.dat” contains the output of the terminal.</w:t>
+        <w:t>, and the “prints.dat” contains the output of the terminal.</w:t>
       </w:r>
     </w:p>
     <w:p>
-      <w:r>
-        <w:t xml:space="preserve">- The data for Figure 5 </w:t>
-      </w:r>
-      <w:r>
-        <w:t>if found in the folder "shape9", which contains the same structure as “shape8”.</w:t>
-      </w:r>
+      <w:pPr>
+        <w:pStyle w:val="NoSpacing"/>
+      </w:pPr>
     </w:p>
     <w:p>
-      <w:r>
-        <w:t>- The simulations of the real cell shapes, used for Figures 6 and 7, are found in folders "shape100" through "shape105", where each number represents a different experimental cell.</w:t>
-      </w:r>
-      <w:r>
-        <w:t xml:space="preserve"> The cell numbers correspond to the cell numbers in Wim’s database and the figs. in the paper as follows: </w:t>
+      <w:pPr>
+        <w:pStyle w:val="Heading2"/>
+      </w:pPr>
+      <w:r>
+        <w:t>Choosing the simulation</w:t>
       </w:r>
     </w:p>
+    <w:p>
+      <w:r>
+        <w:t xml:space="preserve">The parameter “shape_number”, which is defined on top of “gcyto.pl”, determines which type of simulation is performed. </w:t>
+      </w:r>
+      <w:r>
+        <w:t>shape_number</w:t>
+      </w:r>
+      <w:r>
+        <w:t xml:space="preserve"> =8 defines a square cell and </w:t>
+      </w:r>
+      <w:r>
+        <w:t>shape_number</w:t>
+      </w:r>
+      <w:r>
+        <w:t xml:space="preserve"> = 9 a rectangular cell. The shape numbers 100-105 define the real cell shapes. They correspond to the figures in the article as follows:</w:t>
+      </w:r>
+    </w:p>
+    <w:p/>
     <w:tbl>
       <w:tblPr>
-        <w:tblStyle w:val="Tabelraster"/>
+        <w:tblStyle w:val="TableGrid"/>
         <w:tblW w:w="0" w:type="auto"/>
         <w:tblLook w:val="04A0" w:firstRow="1" w:lastRow="0" w:firstColumn="1" w:lastColumn="0" w:noHBand="0" w:noVBand="1"/>
       </w:tblPr>
       <w:tblGrid>
         <w:gridCol w:w="3116"/>
         <w:gridCol w:w="3117"/>
-        <w:gridCol w:w="3117"/>
       </w:tblGrid>
       <w:tr>
         <w:tc>
@@ -249,7 +263,19 @@
           </w:tcPr>
           <w:p>
             <w:r>
-              <w:t>Cell number database Wim</w:t>
+              <w:t>Displayed in figure</w:t>
+            </w:r>
+          </w:p>
+        </w:tc>
+      </w:tr>
+      <w:tr>
+        <w:tc>
+          <w:tcPr>
+            <w:tcW w:w="3116" w:type="dxa"/>
+          </w:tcPr>
+          <w:p>
+            <w:r>
+              <w:t>100</w:t>
             </w:r>
           </w:p>
         </w:tc>
@@ -259,7 +285,7 @@
           </w:tcPr>
           <w:p>
             <w:r>
-              <w:t>Displayed in figure</w:t>
+              <w:t>Fig. 6</w:t>
             </w:r>
           </w:p>
         </w:tc>
@@ -271,7 +297,7 @@
           </w:tcPr>
           <w:p>
             <w:r>
-              <w:t>100</w:t>
+              <w:t>101</w:t>
             </w:r>
           </w:p>
         </w:tc>
@@ -281,7 +307,19 @@
           </w:tcPr>
           <w:p>
             <w:r>
-              <w:t>253</w:t>
+              <w:t>Fig. 8d,i,n</w:t>
+            </w:r>
+          </w:p>
+        </w:tc>
+      </w:tr>
+      <w:tr>
+        <w:tc>
+          <w:tcPr>
+            <w:tcW w:w="3116" w:type="dxa"/>
+          </w:tcPr>
+          <w:p>
+            <w:r>
+              <w:t>102</w:t>
             </w:r>
           </w:p>
         </w:tc>
@@ -291,7 +329,7 @@
           </w:tcPr>
           <w:p>
             <w:r>
-              <w:t>Fig. 6</w:t>
+              <w:t>Fig. 8c,h,m</w:t>
             </w:r>
           </w:p>
         </w:tc>
@@ -303,7 +341,7 @@
           </w:tcPr>
           <w:p>
             <w:r>
-              <w:t>101</w:t>
+              <w:t>103</w:t>
             </w:r>
           </w:p>
         </w:tc>
@@ -313,7 +351,19 @@
           </w:tcPr>
           <w:p>
             <w:r>
-              <w:t>258</w:t>
+              <w:t>Fig. 8e,j,o</w:t>
+            </w:r>
+          </w:p>
+        </w:tc>
+      </w:tr>
+      <w:tr>
+        <w:tc>
+          <w:tcPr>
+            <w:tcW w:w="3116" w:type="dxa"/>
+          </w:tcPr>
+          <w:p>
+            <w:r>
+              <w:t>104</w:t>
             </w:r>
           </w:p>
         </w:tc>
@@ -323,15 +373,7 @@
           </w:tcPr>
           <w:p>
             <w:r>
-              <w:t>Fig. 7</w:t>
-            </w:r>
-            <w:proofErr w:type="gramStart"/>
-            <w:r>
-              <w:t>d,i</w:t>
-            </w:r>
-            <w:proofErr w:type="gramEnd"/>
-            <w:r>
-              <w:t>,n</w:t>
+              <w:t>Fig. 8b,g,l</w:t>
             </w:r>
           </w:p>
         </w:tc>
@@ -343,7 +385,7 @@
           </w:tcPr>
           <w:p>
             <w:r>
-              <w:t>102</w:t>
+              <w:t>105</w:t>
             </w:r>
           </w:p>
         </w:tc>
@@ -353,146 +395,7 @@
           </w:tcPr>
           <w:p>
             <w:r>
-              <w:t>267</w:t>
-            </w:r>
-          </w:p>
-        </w:tc>
-        <w:tc>
-          <w:tcPr>
-            <w:tcW w:w="3117" w:type="dxa"/>
-          </w:tcPr>
-          <w:p>
-            <w:r>
-              <w:t>Fig. 7</w:t>
-            </w:r>
-            <w:proofErr w:type="gramStart"/>
-            <w:r>
-              <w:t>c,h</w:t>
-            </w:r>
-            <w:proofErr w:type="gramEnd"/>
-            <w:r>
-              <w:t>,m</w:t>
-            </w:r>
-          </w:p>
-        </w:tc>
-      </w:tr>
-      <w:tr>
-        <w:tc>
-          <w:tcPr>
-            <w:tcW w:w="3116" w:type="dxa"/>
-          </w:tcPr>
-          <w:p>
-            <w:r>
-              <w:lastRenderedPageBreak/>
-              <w:t>103</w:t>
-            </w:r>
-          </w:p>
-        </w:tc>
-        <w:tc>
-          <w:tcPr>
-            <w:tcW w:w="3117" w:type="dxa"/>
-          </w:tcPr>
-          <w:p>
-            <w:r>
-              <w:t>303</w:t>
-            </w:r>
-          </w:p>
-        </w:tc>
-        <w:tc>
-          <w:tcPr>
-            <w:tcW w:w="3117" w:type="dxa"/>
-          </w:tcPr>
-          <w:p>
-            <w:r>
-              <w:t>Fig. 7</w:t>
-            </w:r>
-            <w:proofErr w:type="gramStart"/>
-            <w:r>
-              <w:t>e,j</w:t>
-            </w:r>
-            <w:proofErr w:type="gramEnd"/>
-            <w:r>
-              <w:t>,o</w:t>
-            </w:r>
-          </w:p>
-        </w:tc>
-      </w:tr>
-      <w:tr>
-        <w:tc>
-          <w:tcPr>
-            <w:tcW w:w="3116" w:type="dxa"/>
-          </w:tcPr>
-          <w:p>
-            <w:r>
-              <w:t>104</w:t>
-            </w:r>
-          </w:p>
-        </w:tc>
-        <w:tc>
-          <w:tcPr>
-            <w:tcW w:w="3117" w:type="dxa"/>
-          </w:tcPr>
-          <w:p>
-            <w:r>
-              <w:t>312</w:t>
-            </w:r>
-          </w:p>
-        </w:tc>
-        <w:tc>
-          <w:tcPr>
-            <w:tcW w:w="3117" w:type="dxa"/>
-          </w:tcPr>
-          <w:p>
-            <w:r>
-              <w:t>Fig. 7</w:t>
-            </w:r>
-            <w:proofErr w:type="gramStart"/>
-            <w:r>
-              <w:t>B,g</w:t>
-            </w:r>
-            <w:proofErr w:type="gramEnd"/>
-            <w:r>
-              <w:t>,l</w:t>
-            </w:r>
-          </w:p>
-        </w:tc>
-      </w:tr>
-      <w:tr>
-        <w:tc>
-          <w:tcPr>
-            <w:tcW w:w="3116" w:type="dxa"/>
-          </w:tcPr>
-          <w:p>
-            <w:r>
-              <w:t>105</w:t>
-            </w:r>
-          </w:p>
-        </w:tc>
-        <w:tc>
-          <w:tcPr>
-            <w:tcW w:w="3117" w:type="dxa"/>
-          </w:tcPr>
-          <w:p>
-            <w:r>
-              <w:t>792</w:t>
-            </w:r>
-          </w:p>
-        </w:tc>
-        <w:tc>
-          <w:tcPr>
-            <w:tcW w:w="3117" w:type="dxa"/>
-          </w:tcPr>
-          <w:p>
-            <w:r>
-              <w:t>Fig. 7</w:t>
-            </w:r>
-            <w:proofErr w:type="gramStart"/>
-            <w:r>
-              <w:t>a,f</w:t>
-            </w:r>
-            <w:proofErr w:type="gramEnd"/>
-            <w:r>
-              <w:t>,k</w:t>
+              <w:t>Fig. 8a,f,k</w:t>
             </w:r>
           </w:p>
         </w:tc>
@@ -501,26 +404,12 @@
     <w:p/>
     <w:p>
       <w:r>
-        <w:t xml:space="preserve">The file structure is the same as described above for “shape8”, with the following exceptions: the final files are labeled with number “21”, and the final subfolder contains three more files: “exp_border_shape_100_linepoints_65.dat” (the number 100 is an example”) contains the shape of the cell edge as extracted from the experimental data, the same file with “bulk” contains the processed, coarse-grained experimental data on the cytoskeleton, and the file with “comparison” compares the theoretical and experimental shape. These processed experimental data files are also stored together for all six cells in the subfolder “experimental” of the folder </w:t>
-      </w:r>
-      <w:r>
-        <w:t>“B</w:t>
-      </w:r>
-      <w:r>
-        <w:t>ulk</w:t>
-      </w:r>
-      <w:r>
-        <w:t>_7v3”.</w:t>
-      </w:r>
-    </w:p>
-    <w:p>
-      <w:r>
-        <w:t>-The experimental cell shape simulations have been performed with a range of anchoring numbers. The table below shows which anchoring number is used for each figure:</w:t>
+        <w:t>The experimental cell shape simulations have been performed with a range of anchoring numbers. The table below shows which anchoring number is used for each figure:</w:t>
       </w:r>
     </w:p>
     <w:tbl>
       <w:tblPr>
-        <w:tblStyle w:val="Tabelraster"/>
+        <w:tblStyle w:val="TableGrid"/>
         <w:tblW w:w="0" w:type="auto"/>
         <w:tblLook w:val="04A0" w:firstRow="1" w:lastRow="0" w:firstColumn="1" w:lastColumn="0" w:noHBand="0" w:noVBand="1"/>
       </w:tblPr>
@@ -560,19 +449,69 @@
             <w:r>
               <w:t>W/K (1/</w:t>
             </w:r>
-            <w:proofErr w:type="spellStart"/>
             <w:r>
               <w:rPr>
                 <w:rFonts w:ascii="Calibri" w:hAnsi="Calibri" w:cs="Calibri"/>
               </w:rPr>
-              <w:t>μm</w:t>
-            </w:r>
-            <w:proofErr w:type="spellEnd"/>
+              <w:t>μm)</w:t>
+            </w:r>
+          </w:p>
+        </w:tc>
+        <w:tc>
+          <w:tcPr>
+            <w:tcW w:w="1842" w:type="dxa"/>
+          </w:tcPr>
+          <w:p>
+            <w:r>
+              <w:t>K/W(</w:t>
+            </w:r>
             <w:r>
               <w:rPr>
                 <w:rFonts w:ascii="Calibri" w:hAnsi="Calibri" w:cs="Calibri"/>
               </w:rPr>
-              <w:t>)</w:t>
+              <w:t>μm)</w:t>
+            </w:r>
+          </w:p>
+        </w:tc>
+        <w:tc>
+          <w:tcPr>
+            <w:tcW w:w="1606" w:type="dxa"/>
+          </w:tcPr>
+          <w:p>
+            <w:r>
+              <w:t>An</w:t>
+            </w:r>
+          </w:p>
+        </w:tc>
+      </w:tr>
+      <w:tr>
+        <w:tc>
+          <w:tcPr>
+            <w:tcW w:w="1892" w:type="dxa"/>
+          </w:tcPr>
+          <w:p>
+            <w:r>
+              <w:t>6c</w:t>
+            </w:r>
+          </w:p>
+        </w:tc>
+        <w:tc>
+          <w:tcPr>
+            <w:tcW w:w="2063" w:type="dxa"/>
+          </w:tcPr>
+          <w:p>
+            <w:r>
+              <w:t>1</w:t>
+            </w:r>
+          </w:p>
+        </w:tc>
+        <w:tc>
+          <w:tcPr>
+            <w:tcW w:w="1947" w:type="dxa"/>
+          </w:tcPr>
+          <w:p>
+            <w:r>
+              <w:t>0.0141</w:t>
             </w:r>
           </w:p>
         </w:tc>
@@ -582,21 +521,7 @@
           </w:tcPr>
           <w:p>
             <w:r>
-              <w:t>K/W(</w:t>
-            </w:r>
-            <w:proofErr w:type="spellStart"/>
-            <w:r>
-              <w:rPr>
-                <w:rFonts w:ascii="Calibri" w:hAnsi="Calibri" w:cs="Calibri"/>
-              </w:rPr>
-              <w:t>μm</w:t>
-            </w:r>
-            <w:proofErr w:type="spellEnd"/>
-            <w:r>
-              <w:rPr>
-                <w:rFonts w:ascii="Calibri" w:hAnsi="Calibri" w:cs="Calibri"/>
-              </w:rPr>
-              <w:t>)</w:t>
+              <w:t>70.656</w:t>
             </w:r>
           </w:p>
         </w:tc>
@@ -606,7 +531,7 @@
           </w:tcPr>
           <w:p>
             <w:r>
-              <w:t>An</w:t>
+              <w:t>0.333796</w:t>
             </w:r>
           </w:p>
         </w:tc>
@@ -618,7 +543,7 @@
           </w:tcPr>
           <w:p>
             <w:r>
-              <w:t>6 D</w:t>
+              <w:t>6d</w:t>
             </w:r>
           </w:p>
         </w:tc>
@@ -628,7 +553,7 @@
           </w:tcPr>
           <w:p>
             <w:r>
-              <w:t>1</w:t>
+              <w:t>5</w:t>
             </w:r>
           </w:p>
         </w:tc>
@@ -638,7 +563,7 @@
           </w:tcPr>
           <w:p>
             <w:r>
-              <w:t>0.0141</w:t>
+              <w:t>0.0708</w:t>
             </w:r>
           </w:p>
         </w:tc>
@@ -648,7 +573,7 @@
           </w:tcPr>
           <w:p>
             <w:r>
-              <w:t>70.656</w:t>
+              <w:t>14.1312</w:t>
             </w:r>
           </w:p>
         </w:tc>
@@ -658,7 +583,7 @@
           </w:tcPr>
           <w:p>
             <w:r>
-              <w:t>0.333796</w:t>
+              <w:t>1.66898</w:t>
             </w:r>
           </w:p>
         </w:tc>
@@ -680,7 +605,7 @@
           </w:tcPr>
           <w:p>
             <w:r>
-              <w:t>5</w:t>
+              <w:t>24</w:t>
             </w:r>
           </w:p>
         </w:tc>
@@ -690,7 +615,7 @@
           </w:tcPr>
           <w:p>
             <w:r>
-              <w:t>0.0708</w:t>
+              <w:t>0.3397</w:t>
             </w:r>
           </w:p>
         </w:tc>
@@ -700,7 +625,7 @@
           </w:tcPr>
           <w:p>
             <w:r>
-              <w:t>14.1312</w:t>
+              <w:t>2.944</w:t>
             </w:r>
           </w:p>
         </w:tc>
@@ -710,7 +635,7 @@
           </w:tcPr>
           <w:p>
             <w:r>
-              <w:t>1.66898</w:t>
+              <w:t>8.0111</w:t>
             </w:r>
           </w:p>
         </w:tc>
@@ -722,7 +647,10 @@
           </w:tcPr>
           <w:p>
             <w:r>
-              <w:t>6F</w:t>
+              <w:t>8</w:t>
+            </w:r>
+            <w:r>
+              <w:t>k</w:t>
             </w:r>
           </w:p>
         </w:tc>
@@ -732,7 +660,7 @@
           </w:tcPr>
           <w:p>
             <w:r>
-              <w:t>24</w:t>
+              <w:t>18</w:t>
             </w:r>
           </w:p>
         </w:tc>
@@ -742,7 +670,7 @@
           </w:tcPr>
           <w:p>
             <w:r>
-              <w:t>0.3397</w:t>
+              <w:t>0.2548</w:t>
             </w:r>
           </w:p>
         </w:tc>
@@ -752,7 +680,7 @@
           </w:tcPr>
           <w:p>
             <w:r>
-              <w:t>2.944</w:t>
+              <w:t>3.92533</w:t>
             </w:r>
           </w:p>
         </w:tc>
@@ -762,7 +690,7 @@
           </w:tcPr>
           <w:p>
             <w:r>
-              <w:t>8.0111</w:t>
+              <w:t>4.41137</w:t>
             </w:r>
           </w:p>
         </w:tc>
@@ -774,7 +702,10 @@
           </w:tcPr>
           <w:p>
             <w:r>
-              <w:t>7k</w:t>
+              <w:t>8</w:t>
+            </w:r>
+            <w:r>
+              <w:t>l</w:t>
             </w:r>
           </w:p>
         </w:tc>
@@ -784,7 +715,7 @@
           </w:tcPr>
           <w:p>
             <w:r>
-              <w:t>18</w:t>
+              <w:t>12</w:t>
             </w:r>
           </w:p>
         </w:tc>
@@ -794,7 +725,7 @@
           </w:tcPr>
           <w:p>
             <w:r>
-              <w:t>0.2548</w:t>
+              <w:t>0.1698</w:t>
             </w:r>
           </w:p>
         </w:tc>
@@ -804,7 +735,7 @@
           </w:tcPr>
           <w:p>
             <w:r>
-              <w:t>3.92533</w:t>
+              <w:t>5.888</w:t>
             </w:r>
           </w:p>
         </w:tc>
@@ -814,7 +745,7 @@
           </w:tcPr>
           <w:p>
             <w:r>
-              <w:t>4.41137</w:t>
+              <w:t>4.13717</w:t>
             </w:r>
           </w:p>
         </w:tc>
@@ -826,7 +757,11 @@
           </w:tcPr>
           <w:p>
             <w:r>
-              <w:t>7l</w:t>
+              <w:lastRenderedPageBreak/>
+              <w:t>8</w:t>
+            </w:r>
+            <w:r>
+              <w:t>m</w:t>
             </w:r>
           </w:p>
         </w:tc>
@@ -836,7 +771,7 @@
           </w:tcPr>
           <w:p>
             <w:r>
-              <w:t>12</w:t>
+              <w:t>33</w:t>
             </w:r>
           </w:p>
         </w:tc>
@@ -846,7 +781,7 @@
           </w:tcPr>
           <w:p>
             <w:r>
-              <w:t>0.1698</w:t>
+              <w:t>0.4671</w:t>
             </w:r>
           </w:p>
         </w:tc>
@@ -856,7 +791,7 @@
           </w:tcPr>
           <w:p>
             <w:r>
-              <w:t>5.888</w:t>
+              <w:t>2.14109</w:t>
             </w:r>
           </w:p>
         </w:tc>
@@ -866,7 +801,7 @@
           </w:tcPr>
           <w:p>
             <w:r>
-              <w:t>4.13717</w:t>
+              <w:t>18.6125</w:t>
             </w:r>
           </w:p>
         </w:tc>
@@ -878,7 +813,10 @@
           </w:tcPr>
           <w:p>
             <w:r>
-              <w:t>7m</w:t>
+              <w:t>8</w:t>
+            </w:r>
+            <w:r>
+              <w:t>n</w:t>
             </w:r>
           </w:p>
         </w:tc>
@@ -888,7 +826,7 @@
           </w:tcPr>
           <w:p>
             <w:r>
-              <w:t>33</w:t>
+              <w:t>13</w:t>
             </w:r>
           </w:p>
         </w:tc>
@@ -898,7 +836,7 @@
           </w:tcPr>
           <w:p>
             <w:r>
-              <w:t>0.4671</w:t>
+              <w:t>0.1840</w:t>
             </w:r>
           </w:p>
         </w:tc>
@@ -908,7 +846,7 @@
           </w:tcPr>
           <w:p>
             <w:r>
-              <w:t>2.14109</w:t>
+              <w:t>5.43508</w:t>
             </w:r>
           </w:p>
         </w:tc>
@@ -918,7 +856,7 @@
           </w:tcPr>
           <w:p>
             <w:r>
-              <w:t>18.6125</w:t>
+              <w:t>4.57433</w:t>
             </w:r>
           </w:p>
         </w:tc>
@@ -930,59 +868,10 @@
           </w:tcPr>
           <w:p>
             <w:r>
-              <w:t>7n</w:t>
-            </w:r>
-          </w:p>
-        </w:tc>
-        <w:tc>
-          <w:tcPr>
-            <w:tcW w:w="2063" w:type="dxa"/>
-          </w:tcPr>
-          <w:p>
-            <w:r>
-              <w:t>13</w:t>
-            </w:r>
-          </w:p>
-        </w:tc>
-        <w:tc>
-          <w:tcPr>
-            <w:tcW w:w="1947" w:type="dxa"/>
-          </w:tcPr>
-          <w:p>
-            <w:r>
-              <w:t>0.1840</w:t>
-            </w:r>
-          </w:p>
-        </w:tc>
-        <w:tc>
-          <w:tcPr>
-            <w:tcW w:w="1842" w:type="dxa"/>
-          </w:tcPr>
-          <w:p>
-            <w:r>
-              <w:t>5.43508</w:t>
-            </w:r>
-          </w:p>
-        </w:tc>
-        <w:tc>
-          <w:tcPr>
-            <w:tcW w:w="1606" w:type="dxa"/>
-          </w:tcPr>
-          <w:p>
-            <w:r>
-              <w:t>4.57433</w:t>
-            </w:r>
-          </w:p>
-        </w:tc>
-      </w:tr>
-      <w:tr>
-        <w:tc>
-          <w:tcPr>
-            <w:tcW w:w="1892" w:type="dxa"/>
-          </w:tcPr>
-          <w:p>
-            <w:r>
-              <w:t>7o</w:t>
+              <w:t>8</w:t>
+            </w:r>
+            <w:r>
+              <w:t>o</w:t>
             </w:r>
           </w:p>
         </w:tc>
@@ -1031,15 +920,7 @@
     <w:p/>
     <w:p>
       <w:r>
-        <w:t xml:space="preserve">In order to translate this to a dimensionless anchoring number, the area of the cells have been calculated by counting how many pixels are inside the experimental cell, multiplied by the area </w:t>
-      </w:r>
-      <w:proofErr w:type="gramStart"/>
-      <w:r>
-        <w:t>0.138 micron</w:t>
-      </w:r>
-      <w:proofErr w:type="gramEnd"/>
-      <w:r>
-        <w:t xml:space="preserve"> x 0.138 micron of a pixel. A typical length scale </w:t>
+        <w:t xml:space="preserve">In order to translate this to a dimensionless anchoring number, the area of the cells have been calculated by counting how many pixels are inside the experimental cell, multiplied by the area 0.138 micron x 0.138 micron of a pixel. A typical length scale </w:t>
       </w:r>
       <w:r>
         <w:rPr>
@@ -1048,25 +929,18 @@
         <w:t>R</w:t>
       </w:r>
       <w:r>
-        <w:t xml:space="preserve"> has than be extracted using the square root of this area. This has been performed in Mathematica using the notebook “</w:t>
-      </w:r>
-      <w:proofErr w:type="spellStart"/>
-      <w:r>
-        <w:t>calculating_area_and_length_experimental_</w:t>
-      </w:r>
-      <w:proofErr w:type="gramStart"/>
-      <w:r>
-        <w:t>cells.nb</w:t>
-      </w:r>
-      <w:proofErr w:type="spellEnd"/>
-      <w:proofErr w:type="gramEnd"/>
-      <w:r>
-        <w:t xml:space="preserve">”. </w:t>
+        <w:t xml:space="preserve"> has than be extracted using the square root of this area</w:t>
+      </w:r>
+      <w:r>
+        <w:t>.</w:t>
+      </w:r>
+      <w:r>
+        <w:t xml:space="preserve"> </w:t>
       </w:r>
     </w:p>
     <w:tbl>
       <w:tblPr>
-        <w:tblStyle w:val="Tabelraster"/>
+        <w:tblStyle w:val="TableGrid"/>
         <w:tblW w:w="0" w:type="auto"/>
         <w:tblLook w:val="04A0" w:firstRow="1" w:lastRow="0" w:firstColumn="1" w:lastColumn="0" w:noHBand="0" w:noVBand="1"/>
       </w:tblPr>
@@ -1152,7 +1026,7 @@
           </w:tcPr>
           <w:p>
             <w:r>
-              <w:t>7a</w:t>
+              <w:t>8a</w:t>
             </w:r>
           </w:p>
         </w:tc>
@@ -1184,7 +1058,10 @@
           </w:tcPr>
           <w:p>
             <w:r>
-              <w:t>7b</w:t>
+              <w:t>8</w:t>
+            </w:r>
+            <w:r>
+              <w:t>b</w:t>
             </w:r>
           </w:p>
         </w:tc>
@@ -1216,7 +1093,10 @@
           </w:tcPr>
           <w:p>
             <w:r>
-              <w:t>7c</w:t>
+              <w:t>8</w:t>
+            </w:r>
+            <w:r>
+              <w:t>c</w:t>
             </w:r>
           </w:p>
         </w:tc>
@@ -1248,7 +1128,10 @@
           </w:tcPr>
           <w:p>
             <w:r>
-              <w:t>7d</w:t>
+              <w:t>8</w:t>
+            </w:r>
+            <w:r>
+              <w:t>d</w:t>
             </w:r>
           </w:p>
         </w:tc>
@@ -1280,7 +1163,10 @@
           </w:tcPr>
           <w:p>
             <w:r>
-              <w:t>7e</w:t>
+              <w:t>8</w:t>
+            </w:r>
+            <w:r>
+              <w:t>e</w:t>
             </w:r>
           </w:p>
         </w:tc>
@@ -1306,14 +1192,13 @@
         </w:tc>
       </w:tr>
     </w:tbl>
-    <w:p/>
     <w:p/>
     <w:p>
       <w:pPr>
-        <w:pStyle w:val="Kop2"/>
+        <w:pStyle w:val="Heading2"/>
       </w:pPr>
       <w:r>
-        <w:t>The experimental data</w:t>
+        <w:t>Plotting cells in Mathematica</w:t>
       </w:r>
     </w:p>
     <w:p>
@@ -1326,619 +1211,18 @@
         </w:rPr>
       </w:pPr>
       <w:r>
-        <w:rPr>
-          <w:rFonts w:ascii="Segoe UI" w:hAnsi="Segoe UI" w:cs="Segoe UI"/>
-          <w:color w:val="000000"/>
-          <w:sz w:val="20"/>
-          <w:szCs w:val="20"/>
-        </w:rPr>
-        <w:t xml:space="preserve">The files in the main folder “Bulk_7v3” with names </w:t>
-      </w:r>
-      <w:r>
-        <w:rPr>
-          <w:rFonts w:ascii="Segoe UI" w:hAnsi="Segoe UI" w:cs="Segoe UI"/>
-          <w:color w:val="000000"/>
-          <w:sz w:val="20"/>
-          <w:szCs w:val="20"/>
-        </w:rPr>
-        <w:t>shape(</w:t>
-      </w:r>
-      <w:proofErr w:type="gramStart"/>
-      <w:r>
-        <w:rPr>
-          <w:rFonts w:ascii="Segoe UI" w:hAnsi="Segoe UI" w:cs="Segoe UI"/>
-          <w:color w:val="000000"/>
-          <w:sz w:val="20"/>
-          <w:szCs w:val="20"/>
-        </w:rPr>
-        <w:t>#)cell</w:t>
-      </w:r>
-      <w:proofErr w:type="gramEnd"/>
-      <w:r>
-        <w:rPr>
-          <w:rFonts w:ascii="Segoe UI" w:hAnsi="Segoe UI" w:cs="Segoe UI"/>
-          <w:color w:val="000000"/>
-          <w:sz w:val="20"/>
-          <w:szCs w:val="20"/>
-        </w:rPr>
-        <w:t>(#)(bulk/border/coherency/</w:t>
-      </w:r>
-      <w:r>
-        <w:rPr>
-          <w:rFonts w:ascii="Segoe UI" w:hAnsi="Segoe UI" w:cs="Segoe UI"/>
-          <w:color w:val="000000"/>
-          <w:sz w:val="20"/>
-          <w:szCs w:val="20"/>
-        </w:rPr>
-        <w:t>orientation</w:t>
-      </w:r>
-      <w:r>
-        <w:rPr>
-          <w:rFonts w:ascii="Segoe UI" w:hAnsi="Segoe UI" w:cs="Segoe UI"/>
-          <w:color w:val="000000"/>
-          <w:sz w:val="20"/>
-          <w:szCs w:val="20"/>
-        </w:rPr>
-        <w:t>)</w:t>
-      </w:r>
-      <w:r>
-        <w:rPr>
-          <w:rFonts w:ascii="Segoe UI" w:hAnsi="Segoe UI" w:cs="Segoe UI"/>
-          <w:color w:val="000000"/>
-          <w:sz w:val="20"/>
-          <w:szCs w:val="20"/>
-        </w:rPr>
-        <w:t>.txt</w:t>
-      </w:r>
-      <w:r>
-        <w:rPr>
-          <w:rFonts w:ascii="Segoe UI" w:hAnsi="Segoe UI" w:cs="Segoe UI"/>
-          <w:color w:val="000000"/>
-          <w:sz w:val="20"/>
-          <w:szCs w:val="20"/>
-        </w:rPr>
-        <w:t xml:space="preserve"> contain raw experimental data from ImageJ. These files store for each pixel in the microscope image the local orientation and coherence and whether or not is part of the cell boundary and part of the cell bulk.</w:t>
-      </w:r>
-      <w:r>
-        <w:rPr>
-          <w:rFonts w:ascii="Segoe UI" w:hAnsi="Segoe UI" w:cs="Segoe UI"/>
-          <w:color w:val="000000"/>
-          <w:sz w:val="20"/>
-          <w:szCs w:val="20"/>
-        </w:rPr>
-        <w:t xml:space="preserve"> The files in the main folder </w:t>
-      </w:r>
-      <w:r>
-        <w:rPr>
-          <w:rFonts w:ascii="Segoe UI" w:hAnsi="Segoe UI" w:cs="Segoe UI"/>
-          <w:color w:val="000000"/>
-          <w:sz w:val="20"/>
-          <w:szCs w:val="20"/>
-        </w:rPr>
-        <w:lastRenderedPageBreak/>
-        <w:t>with names “coherence_shape_#.dat” are the coherence data where all the pixels that are not inside the cell have been assigned a value equal to zero for the coherence.</w:t>
-      </w:r>
-    </w:p>
-    <w:p>
-      <w:pPr>
-        <w:rPr>
-          <w:rFonts w:ascii="Segoe UI" w:hAnsi="Segoe UI" w:cs="Segoe UI"/>
-          <w:color w:val="000000"/>
-          <w:sz w:val="20"/>
-          <w:szCs w:val="20"/>
-        </w:rPr>
-      </w:pPr>
-    </w:p>
-    <w:p>
-      <w:pPr>
-        <w:pStyle w:val="Kop2"/>
-      </w:pPr>
-      <w:r>
-        <w:t xml:space="preserve">The C </w:t>
-      </w:r>
-      <w:proofErr w:type="gramStart"/>
-      <w:r>
-        <w:t>code</w:t>
-      </w:r>
-      <w:proofErr w:type="gramEnd"/>
-    </w:p>
-    <w:p>
-      <w:r>
-        <w:t>A simulation, or a sequence of simulation</w:t>
-      </w:r>
-      <w:r>
-        <w:t>s</w:t>
-      </w:r>
-      <w:r>
-        <w:t>, are performed by running the “</w:t>
-      </w:r>
-      <w:proofErr w:type="spellStart"/>
-      <w:r>
-        <w:t>gcyto</w:t>
-      </w:r>
-      <w:proofErr w:type="spellEnd"/>
-      <w:r>
-        <w:t>” file in the terminal. The most recent version is named “gcyto_201</w:t>
-      </w:r>
-      <w:r>
-        <w:t>9</w:t>
-      </w:r>
-      <w:r>
-        <w:t>_</w:t>
-      </w:r>
-      <w:r>
-        <w:t>08</w:t>
-      </w:r>
-      <w:r>
-        <w:t>_1</w:t>
-      </w:r>
-      <w:r>
-        <w:t>3</w:t>
+        <w:t xml:space="preserve">The figures are created by plotting the data using cytoskeleton_plots.nb. In that file, three different plotting functions are defined which </w:t>
+      </w:r>
+      <w:r>
+        <w:t>are used for different types of plots</w:t>
+      </w:r>
+      <w:r>
+        <w:t>. More details are found in the Mathematica file. The file also contains an example for each of these plotting functions. The data required to run these examples can be found in the folder “example data</w:t>
       </w:r>
       <w:bookmarkStart w:id="0" w:name="_GoBack"/>
       <w:bookmarkEnd w:id="0"/>
       <w:r>
-        <w:t>.pl”. This file also contains the values of all input parameters. When run, this file calls on “</w:t>
-      </w:r>
-      <w:proofErr w:type="spellStart"/>
-      <w:r>
-        <w:t>cyto</w:t>
-      </w:r>
-      <w:proofErr w:type="spellEnd"/>
-      <w:r>
-        <w:t>”, “</w:t>
-      </w:r>
-      <w:proofErr w:type="spellStart"/>
-      <w:r>
-        <w:t>cyto.C</w:t>
-      </w:r>
-      <w:proofErr w:type="spellEnd"/>
-      <w:r>
-        <w:t>”, “</w:t>
-      </w:r>
-      <w:proofErr w:type="spellStart"/>
-      <w:r>
-        <w:t>cyto.h</w:t>
-      </w:r>
-      <w:proofErr w:type="spellEnd"/>
-      <w:r>
-        <w:t>”, and “</w:t>
-      </w:r>
-      <w:proofErr w:type="spellStart"/>
-      <w:r>
-        <w:t>makefile</w:t>
-      </w:r>
-      <w:proofErr w:type="spellEnd"/>
-      <w:r>
-        <w:t>”, and automatically creates new folders for storing the generated data</w:t>
-      </w:r>
-      <w:r>
-        <w:t>.</w:t>
-      </w:r>
-    </w:p>
-    <w:p/>
-    <w:p>
-      <w:pPr>
-        <w:pStyle w:val="Kop2"/>
-      </w:pPr>
-      <w:r>
-        <w:t>Data analysis</w:t>
-      </w:r>
-    </w:p>
-    <w:p>
-      <w:r>
-        <w:t>The data is analyzed and plotted in Mathematica. The most recent version of the analysis file is called “</w:t>
-      </w:r>
-      <w:r>
-        <w:rPr>
-          <w:highlight w:val="yellow"/>
-        </w:rPr>
-        <w:t>continuum_simulation_19_02_</w:t>
-      </w:r>
-      <w:proofErr w:type="gramStart"/>
-      <w:r>
-        <w:rPr>
-          <w:highlight w:val="yellow"/>
-        </w:rPr>
-        <w:t>13.nb</w:t>
-      </w:r>
-      <w:proofErr w:type="gramEnd"/>
-      <w:r>
-        <w:t>”. The functions that need to be used for plotting are called:</w:t>
-      </w:r>
-    </w:p>
-    <w:p>
-      <w:pPr>
-        <w:rPr>
-          <w:rFonts w:ascii="Segoe UI" w:hAnsi="Segoe UI" w:cs="Segoe UI"/>
-          <w:color w:val="000000"/>
-          <w:sz w:val="20"/>
-          <w:szCs w:val="20"/>
-        </w:rPr>
-      </w:pPr>
-      <w:r>
-        <w:rPr>
-          <w:rFonts w:ascii="Segoe UI" w:hAnsi="Segoe UI" w:cs="Segoe UI"/>
-          <w:color w:val="000000"/>
-          <w:sz w:val="20"/>
-          <w:szCs w:val="20"/>
-        </w:rPr>
-        <w:t xml:space="preserve">-Fig.4 (phase diagram): </w:t>
-      </w:r>
-      <w:proofErr w:type="spellStart"/>
-      <w:r>
-        <w:rPr>
-          <w:rFonts w:ascii="Segoe UI" w:hAnsi="Segoe UI" w:cs="Segoe UI"/>
-          <w:color w:val="000000"/>
-          <w:sz w:val="20"/>
-          <w:szCs w:val="20"/>
-        </w:rPr>
-        <w:t>plotbulkorientationcolourbackgroundpaper</w:t>
-      </w:r>
-      <w:proofErr w:type="spellEnd"/>
-      <w:r>
-        <w:rPr>
-          <w:rFonts w:ascii="Segoe UI" w:hAnsi="Segoe UI" w:cs="Segoe UI"/>
-          <w:color w:val="000000"/>
-          <w:sz w:val="20"/>
-          <w:szCs w:val="20"/>
-        </w:rPr>
-        <w:br/>
-      </w:r>
-      <w:r>
-        <w:rPr>
-          <w:rFonts w:ascii="Segoe UI" w:hAnsi="Segoe UI" w:cs="Segoe UI"/>
-          <w:color w:val="000000"/>
-          <w:sz w:val="20"/>
-          <w:szCs w:val="20"/>
-        </w:rPr>
-        <w:br/>
-        <w:t xml:space="preserve">- Fig.5 (rectangles): </w:t>
-      </w:r>
-      <w:proofErr w:type="spellStart"/>
-      <w:r>
-        <w:rPr>
-          <w:rFonts w:ascii="Segoe UI" w:hAnsi="Segoe UI" w:cs="Segoe UI"/>
-          <w:color w:val="000000"/>
-          <w:sz w:val="20"/>
-          <w:szCs w:val="20"/>
-        </w:rPr>
-        <w:t>plotbulkorientationcolourbackgroundpaper</w:t>
-      </w:r>
-      <w:proofErr w:type="spellEnd"/>
-    </w:p>
-    <w:p>
-      <w:pPr>
-        <w:rPr>
-          <w:rFonts w:ascii="Segoe UI" w:hAnsi="Segoe UI" w:cs="Segoe UI"/>
-          <w:color w:val="000000"/>
-          <w:sz w:val="20"/>
-          <w:szCs w:val="20"/>
-        </w:rPr>
-      </w:pPr>
-      <w:r>
-        <w:rPr>
-          <w:rFonts w:ascii="Segoe UI" w:hAnsi="Segoe UI" w:cs="Segoe UI"/>
-          <w:color w:val="000000"/>
-          <w:sz w:val="20"/>
-          <w:szCs w:val="20"/>
-        </w:rPr>
-        <w:t xml:space="preserve">- fig. 6B,7f-j (coarse grained experimental data): </w:t>
-      </w:r>
-      <w:proofErr w:type="spellStart"/>
-      <w:r>
-        <w:rPr>
-          <w:rFonts w:ascii="Segoe UI" w:hAnsi="Segoe UI" w:cs="Segoe UI"/>
-          <w:color w:val="000000"/>
-          <w:sz w:val="20"/>
-          <w:szCs w:val="20"/>
-        </w:rPr>
-        <w:t>plotbulkorientationcolourbackgroundexperimental</w:t>
-      </w:r>
-      <w:proofErr w:type="spellEnd"/>
-    </w:p>
-    <w:p>
-      <w:pPr>
-        <w:rPr>
-          <w:rFonts w:ascii="Segoe UI" w:hAnsi="Segoe UI" w:cs="Segoe UI"/>
-          <w:color w:val="000000"/>
-          <w:sz w:val="20"/>
-          <w:szCs w:val="20"/>
-        </w:rPr>
-      </w:pPr>
-      <w:r>
-        <w:rPr>
-          <w:rFonts w:ascii="Segoe UI" w:hAnsi="Segoe UI" w:cs="Segoe UI"/>
-          <w:color w:val="000000"/>
-          <w:sz w:val="20"/>
-          <w:szCs w:val="20"/>
-        </w:rPr>
-        <w:t>-</w:t>
-      </w:r>
-      <w:r>
-        <w:rPr>
-          <w:rFonts w:ascii="Segoe UI" w:hAnsi="Segoe UI" w:cs="Segoe UI"/>
-          <w:color w:val="000000"/>
-          <w:sz w:val="20"/>
-          <w:szCs w:val="20"/>
-        </w:rPr>
-        <w:t xml:space="preserve"> </w:t>
-      </w:r>
-      <w:r>
-        <w:rPr>
-          <w:rFonts w:ascii="Segoe UI" w:hAnsi="Segoe UI" w:cs="Segoe UI"/>
-          <w:color w:val="000000"/>
-          <w:sz w:val="20"/>
-          <w:szCs w:val="20"/>
-        </w:rPr>
-        <w:t>- fig. 6B,7f-j (coarse grained experimental data with adhesion sites plotted): plotbulkorientationcolourbackgroundexpsimadhesions2</w:t>
-      </w:r>
-    </w:p>
-    <w:p>
-      <w:pPr>
-        <w:rPr>
-          <w:rFonts w:ascii="Segoe UI" w:hAnsi="Segoe UI" w:cs="Segoe UI"/>
-          <w:color w:val="000000"/>
-          <w:sz w:val="20"/>
-          <w:szCs w:val="20"/>
-        </w:rPr>
-      </w:pPr>
-      <w:r>
-        <w:rPr>
-          <w:rFonts w:ascii="Segoe UI" w:hAnsi="Segoe UI" w:cs="Segoe UI"/>
-          <w:color w:val="000000"/>
-          <w:sz w:val="20"/>
-          <w:szCs w:val="20"/>
-        </w:rPr>
-        <w:t xml:space="preserve">- fig. 6D, 6e, and 6F, and fig. 7k-o (simulated data, without circles on the adhesion sites): </w:t>
-      </w:r>
-      <w:proofErr w:type="spellStart"/>
-      <w:r>
-        <w:rPr>
-          <w:rFonts w:ascii="Segoe UI" w:hAnsi="Segoe UI" w:cs="Segoe UI"/>
-          <w:color w:val="000000"/>
-          <w:sz w:val="20"/>
-          <w:szCs w:val="20"/>
-        </w:rPr>
-        <w:t>plotbulkorientationcolourbackgroundexpsim</w:t>
-      </w:r>
-      <w:proofErr w:type="spellEnd"/>
-    </w:p>
-    <w:p>
-      <w:pPr>
-        <w:rPr>
-          <w:rFonts w:ascii="Segoe UI" w:hAnsi="Segoe UI" w:cs="Segoe UI"/>
-          <w:color w:val="000000"/>
-          <w:sz w:val="20"/>
-          <w:szCs w:val="20"/>
-        </w:rPr>
-      </w:pPr>
-      <w:r>
-        <w:rPr>
-          <w:rFonts w:ascii="Segoe UI" w:hAnsi="Segoe UI" w:cs="Segoe UI"/>
-          <w:color w:val="000000"/>
-          <w:sz w:val="20"/>
-          <w:szCs w:val="20"/>
-        </w:rPr>
-        <w:br/>
-      </w:r>
-      <w:r>
-        <w:rPr>
-          <w:rFonts w:ascii="Segoe UI" w:hAnsi="Segoe UI" w:cs="Segoe UI"/>
-          <w:color w:val="000000"/>
-          <w:sz w:val="20"/>
-          <w:szCs w:val="20"/>
-        </w:rPr>
-        <w:t xml:space="preserve">- fig. 6D, 6e, and 6F, and fig. 7k-o (simulated data, the adhesion points as overlay): </w:t>
-      </w:r>
-      <w:proofErr w:type="spellStart"/>
-      <w:r>
-        <w:rPr>
-          <w:rFonts w:ascii="Segoe UI" w:hAnsi="Segoe UI" w:cs="Segoe UI"/>
-          <w:color w:val="000000"/>
-          <w:sz w:val="20"/>
-          <w:szCs w:val="20"/>
-        </w:rPr>
-        <w:t>plotbulkorientationcolourbackgroundexpsimadhesionsonly</w:t>
-      </w:r>
-      <w:proofErr w:type="spellEnd"/>
-      <w:r>
-        <w:rPr>
-          <w:rFonts w:ascii="Segoe UI" w:hAnsi="Segoe UI" w:cs="Segoe UI"/>
-          <w:color w:val="000000"/>
-          <w:sz w:val="20"/>
-          <w:szCs w:val="20"/>
-        </w:rPr>
-        <w:br/>
-      </w:r>
-    </w:p>
-    <w:p>
-      <w:pPr>
-        <w:pStyle w:val="Kop2"/>
-      </w:pPr>
-      <w:r>
-        <w:t>Calculating Delta squared</w:t>
-      </w:r>
-    </w:p>
-    <w:p>
-      <w:pPr>
-        <w:spacing w:after="0" w:line="240" w:lineRule="auto"/>
-        <w:rPr>
-          <w:rFonts w:ascii="Segoe UI" w:eastAsia="Times New Roman" w:hAnsi="Segoe UI" w:cs="Segoe UI"/>
-          <w:color w:val="000000"/>
-          <w:sz w:val="20"/>
-          <w:szCs w:val="20"/>
-        </w:rPr>
-      </w:pPr>
-      <w:r>
-        <w:rPr>
-          <w:rFonts w:ascii="Segoe UI" w:eastAsia="Times New Roman" w:hAnsi="Segoe UI" w:cs="Segoe UI"/>
-          <w:color w:val="000000"/>
-          <w:sz w:val="20"/>
-          <w:szCs w:val="20"/>
-        </w:rPr>
-        <w:t>The data containing the value of Delta squared for a given simulation is stored in the file exp_comparison_"</w:t>
-      </w:r>
-      <w:proofErr w:type="spellStart"/>
-      <w:r>
-        <w:rPr>
-          <w:rFonts w:ascii="Segoe UI" w:eastAsia="Times New Roman" w:hAnsi="Segoe UI" w:cs="Segoe UI"/>
-          <w:color w:val="000000"/>
-          <w:sz w:val="20"/>
-          <w:szCs w:val="20"/>
-        </w:rPr>
-        <w:t>shapenumber</w:t>
-      </w:r>
-      <w:proofErr w:type="spellEnd"/>
-      <w:r>
-        <w:rPr>
-          <w:rFonts w:ascii="Segoe UI" w:eastAsia="Times New Roman" w:hAnsi="Segoe UI" w:cs="Segoe UI"/>
-          <w:color w:val="000000"/>
-          <w:sz w:val="20"/>
-          <w:szCs w:val="20"/>
-        </w:rPr>
-        <w:t>"_</w:t>
-      </w:r>
-      <w:proofErr w:type="spellStart"/>
-      <w:r>
-        <w:rPr>
-          <w:rFonts w:ascii="Segoe UI" w:eastAsia="Times New Roman" w:hAnsi="Segoe UI" w:cs="Segoe UI"/>
-          <w:color w:val="000000"/>
-          <w:sz w:val="20"/>
-          <w:szCs w:val="20"/>
-        </w:rPr>
-        <w:t>linepoints</w:t>
-      </w:r>
-      <w:proofErr w:type="spellEnd"/>
-      <w:r>
-        <w:rPr>
-          <w:rFonts w:ascii="Segoe UI" w:eastAsia="Times New Roman" w:hAnsi="Segoe UI" w:cs="Segoe UI"/>
-          <w:color w:val="000000"/>
-          <w:sz w:val="20"/>
-          <w:szCs w:val="20"/>
-        </w:rPr>
-        <w:t>_"</w:t>
-      </w:r>
-      <w:proofErr w:type="spellStart"/>
-      <w:r>
-        <w:rPr>
-          <w:rFonts w:ascii="Segoe UI" w:eastAsia="Times New Roman" w:hAnsi="Segoe UI" w:cs="Segoe UI"/>
-          <w:color w:val="000000"/>
-          <w:sz w:val="20"/>
-          <w:szCs w:val="20"/>
-        </w:rPr>
-        <w:t>linepoints</w:t>
-      </w:r>
-      <w:proofErr w:type="spellEnd"/>
-      <w:r>
-        <w:rPr>
-          <w:rFonts w:ascii="Segoe UI" w:eastAsia="Times New Roman" w:hAnsi="Segoe UI" w:cs="Segoe UI"/>
-          <w:color w:val="000000"/>
-          <w:sz w:val="20"/>
-          <w:szCs w:val="20"/>
-        </w:rPr>
-        <w:t>".</w:t>
-      </w:r>
-      <w:proofErr w:type="spellStart"/>
-      <w:r>
-        <w:rPr>
-          <w:rFonts w:ascii="Segoe UI" w:eastAsia="Times New Roman" w:hAnsi="Segoe UI" w:cs="Segoe UI"/>
-          <w:color w:val="000000"/>
-          <w:sz w:val="20"/>
-          <w:szCs w:val="20"/>
-        </w:rPr>
-        <w:t>dat</w:t>
-      </w:r>
-      <w:proofErr w:type="spellEnd"/>
-      <w:r>
-        <w:rPr>
-          <w:rFonts w:ascii="Segoe UI" w:eastAsia="Times New Roman" w:hAnsi="Segoe UI" w:cs="Segoe UI"/>
-          <w:color w:val="000000"/>
-          <w:sz w:val="20"/>
-          <w:szCs w:val="20"/>
-        </w:rPr>
-        <w:t> which is stored in the lowest order maps that also contain the other run data such as</w:t>
-      </w:r>
-      <w:r>
-        <w:rPr>
-          <w:rFonts w:ascii="Segoe UI" w:eastAsia="Times New Roman" w:hAnsi="Segoe UI" w:cs="Segoe UI"/>
-          <w:color w:val="000000"/>
-          <w:sz w:val="20"/>
-          <w:szCs w:val="20"/>
-        </w:rPr>
-        <w:t xml:space="preserve"> </w:t>
-      </w:r>
-      <w:r>
-        <w:rPr>
-          <w:rFonts w:ascii="Segoe UI" w:eastAsia="Times New Roman" w:hAnsi="Segoe UI" w:cs="Segoe UI"/>
-          <w:color w:val="000000"/>
-          <w:sz w:val="20"/>
-          <w:szCs w:val="20"/>
-        </w:rPr>
-        <w:t>bulk_#.dat, vertex_#.dat, etc.</w:t>
-      </w:r>
-      <w:r>
-        <w:rPr>
-          <w:rFonts w:ascii="Segoe UI" w:eastAsia="Times New Roman" w:hAnsi="Segoe UI" w:cs="Segoe UI"/>
-          <w:color w:val="000000"/>
-          <w:sz w:val="20"/>
-          <w:szCs w:val="20"/>
-        </w:rPr>
-        <w:t xml:space="preserve"> In Mathematica, the data is automatically plotted as a function of W/K using the function </w:t>
-      </w:r>
-    </w:p>
-    <w:p>
-      <w:pPr>
-        <w:spacing w:after="0" w:line="240" w:lineRule="auto"/>
-        <w:rPr>
-          <w:rFonts w:ascii="Segoe UI" w:eastAsia="Times New Roman" w:hAnsi="Segoe UI" w:cs="Segoe UI"/>
-          <w:color w:val="000000"/>
-          <w:sz w:val="20"/>
-          <w:szCs w:val="20"/>
-          <w:lang w:val="nl-NL"/>
-        </w:rPr>
-      </w:pPr>
-      <w:r>
-        <w:rPr>
-          <w:rFonts w:ascii="Segoe UI" w:eastAsia="Times New Roman" w:hAnsi="Segoe UI" w:cs="Segoe UI"/>
-          <w:color w:val="000000"/>
-          <w:sz w:val="20"/>
-          <w:szCs w:val="20"/>
-          <w:lang w:val="nl-NL"/>
-        </w:rPr>
-        <w:t>'</w:t>
-      </w:r>
-      <w:proofErr w:type="spellStart"/>
-      <w:r>
-        <w:rPr>
-          <w:rFonts w:ascii="Segoe UI" w:eastAsia="Times New Roman" w:hAnsi="Segoe UI" w:cs="Segoe UI"/>
-          <w:color w:val="000000"/>
-          <w:sz w:val="20"/>
-          <w:szCs w:val="20"/>
-          <w:lang w:val="nl-NL"/>
-        </w:rPr>
-        <w:t>anchchisquaredplotshapesjackknife</w:t>
-      </w:r>
-      <w:proofErr w:type="spellEnd"/>
-      <w:r>
-        <w:rPr>
-          <w:rFonts w:ascii="Segoe UI" w:eastAsia="Times New Roman" w:hAnsi="Segoe UI" w:cs="Segoe UI"/>
-          <w:color w:val="000000"/>
-          <w:sz w:val="20"/>
-          <w:szCs w:val="20"/>
-          <w:lang w:val="nl-NL"/>
-        </w:rPr>
-        <w:t>'</w:t>
-      </w:r>
-      <w:r>
-        <w:rPr>
-          <w:rFonts w:ascii="Segoe UI" w:eastAsia="Times New Roman" w:hAnsi="Segoe UI" w:cs="Segoe UI"/>
-          <w:color w:val="000000"/>
-          <w:sz w:val="20"/>
-          <w:szCs w:val="20"/>
-          <w:lang w:val="nl-NL"/>
-        </w:rPr>
-        <w:t>.</w:t>
+        <w:t>”.</w:t>
       </w:r>
     </w:p>
     <w:p>
@@ -1979,7 +1263,7 @@
 </file>
 
 <file path=word/numbering.xml><?xml version="1.0" encoding="utf-8"?>
-<w:numbering xmlns:wpc="http://schemas.microsoft.com/office/word/2010/wordprocessingCanvas" xmlns:cx="http://schemas.microsoft.com/office/drawing/2014/chartex" xmlns:cx1="http://schemas.microsoft.com/office/drawing/2015/9/8/chartex" xmlns:cx2="http://schemas.microsoft.com/office/drawing/2015/10/21/chartex" xmlns:cx3="http://schemas.microsoft.com/office/drawing/2016/5/9/chartex" xmlns:cx4="http://schemas.microsoft.com/office/drawing/2016/5/10/chartex" xmlns:cx5="http://schemas.microsoft.com/office/drawing/2016/5/11/chartex" xmlns:cx6="http://schemas.microsoft.com/office/drawing/2016/5/12/chartex" xmlns:cx7="http://schemas.microsoft.com/office/drawing/2016/5/13/chartex" xmlns:cx8="http://schemas.microsoft.com/office/drawing/2016/5/14/chartex" xmlns:mc="http://schemas.openxmlformats.org/markup-compatibility/2006" xmlns:aink="http://schemas.microsoft.com/office/drawing/2016/ink" xmlns:am3d="http://schemas.microsoft.com/office/drawing/2017/model3d" xmlns:o="urn:schemas-microsoft-com:office:office" xmlns:r="http://schemas.openxmlformats.org/officeDocument/2006/relationships" xmlns:m="http://schemas.openxmlformats.org/officeDocument/2006/math" xmlns:v="urn:schemas-microsoft-com:vml" xmlns:wp14="http://schemas.microsoft.com/office/word/2010/wordprocessingDrawing" xmlns:wp="http://schemas.openxmlformats.org/drawingml/2006/wordprocessingDrawing" xmlns:w10="urn:schemas-microsoft-com:office:word" xmlns:w="http://schemas.openxmlformats.org/wordprocessingml/2006/main" xmlns:w14="http://schemas.microsoft.com/office/word/2010/wordml" xmlns:w15="http://schemas.microsoft.com/office/word/2012/wordml" xmlns:w16cid="http://schemas.microsoft.com/office/word/2016/wordml/cid" xmlns:w16se="http://schemas.microsoft.com/office/word/2015/wordml/symex" xmlns:wpg="http://schemas.microsoft.com/office/word/2010/wordprocessingGroup" xmlns:wpi="http://schemas.microsoft.com/office/word/2010/wordprocessingInk" xmlns:wne="http://schemas.microsoft.com/office/word/2006/wordml" xmlns:wps="http://schemas.microsoft.com/office/word/2010/wordprocessingShape" mc:Ignorable="w14 w15 w16se w16cid wp14">
+<w:numbering xmlns:wpc="http://schemas.microsoft.com/office/word/2010/wordprocessingCanvas" xmlns:mc="http://schemas.openxmlformats.org/markup-compatibility/2006" xmlns:o="urn:schemas-microsoft-com:office:office" xmlns:r="http://schemas.openxmlformats.org/officeDocument/2006/relationships" xmlns:m="http://schemas.openxmlformats.org/officeDocument/2006/math" xmlns:v="urn:schemas-microsoft-com:vml" xmlns:wp14="http://schemas.microsoft.com/office/word/2010/wordprocessingDrawing" xmlns:wp="http://schemas.openxmlformats.org/drawingml/2006/wordprocessingDrawing" xmlns:w10="urn:schemas-microsoft-com:office:word" xmlns:w="http://schemas.openxmlformats.org/wordprocessingml/2006/main" xmlns:w14="http://schemas.microsoft.com/office/word/2010/wordml" xmlns:w15="http://schemas.microsoft.com/office/word/2012/wordml" xmlns:wpg="http://schemas.microsoft.com/office/word/2010/wordprocessingGroup" xmlns:wpi="http://schemas.microsoft.com/office/word/2010/wordprocessingInk" xmlns:wne="http://schemas.microsoft.com/office/word/2006/wordml" xmlns:wps="http://schemas.microsoft.com/office/word/2010/wordprocessingShape" mc:Ignorable="w14 w15 wp14">
   <w:abstractNum w:abstractNumId="0" w15:restartNumberingAfterBreak="0">
     <w:nsid w:val="386E2312"/>
     <w:multiLevelType w:val="hybridMultilevel"/>
@@ -2099,7 +1383,7 @@
 </file>
 
 <file path=word/styles.xml><?xml version="1.0" encoding="utf-8"?>
-<w:styles xmlns:mc="http://schemas.openxmlformats.org/markup-compatibility/2006" xmlns:r="http://schemas.openxmlformats.org/officeDocument/2006/relationships" xmlns:w="http://schemas.openxmlformats.org/wordprocessingml/2006/main" xmlns:w14="http://schemas.microsoft.com/office/word/2010/wordml" xmlns:w15="http://schemas.microsoft.com/office/word/2012/wordml" xmlns:w16cid="http://schemas.microsoft.com/office/word/2016/wordml/cid" xmlns:w16se="http://schemas.microsoft.com/office/word/2015/wordml/symex" mc:Ignorable="w14 w15 w16se w16cid">
+<w:styles xmlns:mc="http://schemas.openxmlformats.org/markup-compatibility/2006" xmlns:r="http://schemas.openxmlformats.org/officeDocument/2006/relationships" xmlns:w="http://schemas.openxmlformats.org/wordprocessingml/2006/main" xmlns:w14="http://schemas.microsoft.com/office/word/2010/wordml" xmlns:w15="http://schemas.microsoft.com/office/word/2012/wordml" mc:Ignorable="w14 w15">
   <w:docDefaults>
     <w:rPrDefault>
       <w:rPr>
@@ -2115,7 +1399,7 @@
       </w:pPr>
     </w:pPrDefault>
   </w:docDefaults>
-  <w:latentStyles w:defLockedState="0" w:defUIPriority="99" w:defSemiHidden="0" w:defUnhideWhenUsed="0" w:defQFormat="0" w:count="376">
+  <w:latentStyles w:defLockedState="0" w:defUIPriority="99" w:defSemiHidden="0" w:defUnhideWhenUsed="0" w:defQFormat="0" w:count="371">
     <w:lsdException w:name="Normal" w:uiPriority="0" w:qFormat="1"/>
     <w:lsdException w:name="heading 1" w:uiPriority="9" w:qFormat="1"/>
     <w:lsdException w:name="heading 2" w:semiHidden="1" w:uiPriority="9" w:unhideWhenUsed="1" w:qFormat="1"/>
@@ -2221,6 +1505,7 @@
     <w:lsdException w:name="HTML Sample" w:semiHidden="1" w:unhideWhenUsed="1"/>
     <w:lsdException w:name="HTML Typewriter" w:semiHidden="1" w:unhideWhenUsed="1"/>
     <w:lsdException w:name="HTML Variable" w:semiHidden="1" w:unhideWhenUsed="1"/>
+    <w:lsdException w:name="Normal Table" w:semiHidden="1" w:unhideWhenUsed="1"/>
     <w:lsdException w:name="annotation subject" w:semiHidden="1" w:unhideWhenUsed="1"/>
     <w:lsdException w:name="No List" w:semiHidden="1" w:unhideWhenUsed="1"/>
     <w:lsdException w:name="Outline List 1" w:semiHidden="1" w:unhideWhenUsed="1"/>
@@ -2263,8 +1548,11 @@
     <w:lsdException w:name="Table Contemporary" w:semiHidden="1" w:unhideWhenUsed="1"/>
     <w:lsdException w:name="Table Elegant" w:semiHidden="1" w:unhideWhenUsed="1"/>
     <w:lsdException w:name="Table Professional" w:semiHidden="1" w:unhideWhenUsed="1"/>
+    <w:lsdException w:name="Table Subtle 1" w:semiHidden="1" w:unhideWhenUsed="1"/>
     <w:lsdException w:name="Table Subtle 2" w:semiHidden="1" w:unhideWhenUsed="1"/>
     <w:lsdException w:name="Table Web 1" w:semiHidden="1" w:unhideWhenUsed="1"/>
+    <w:lsdException w:name="Table Web 2" w:semiHidden="1" w:unhideWhenUsed="1"/>
+    <w:lsdException w:name="Table Web 3" w:semiHidden="1" w:unhideWhenUsed="1"/>
     <w:lsdException w:name="Balloon Text" w:semiHidden="1" w:unhideWhenUsed="1"/>
     <w:lsdException w:name="Table Grid" w:uiPriority="39"/>
     <w:lsdException w:name="Table Theme" w:semiHidden="1" w:unhideWhenUsed="1"/>
@@ -2483,21 +1771,16 @@
     <w:lsdException w:name="List Table 5 Dark Accent 6" w:uiPriority="50"/>
     <w:lsdException w:name="List Table 6 Colorful Accent 6" w:uiPriority="51"/>
     <w:lsdException w:name="List Table 7 Colorful Accent 6" w:uiPriority="52"/>
-    <w:lsdException w:name="Mention" w:semiHidden="1" w:unhideWhenUsed="1"/>
-    <w:lsdException w:name="Smart Hyperlink" w:semiHidden="1" w:unhideWhenUsed="1"/>
-    <w:lsdException w:name="Hashtag" w:semiHidden="1" w:unhideWhenUsed="1"/>
-    <w:lsdException w:name="Unresolved Mention" w:semiHidden="1" w:unhideWhenUsed="1"/>
-    <w:lsdException w:name="Smart Link" w:semiHidden="1" w:unhideWhenUsed="1"/>
   </w:latentStyles>
-  <w:style w:type="paragraph" w:default="1" w:styleId="Standaard">
+  <w:style w:type="paragraph" w:default="1" w:styleId="Normal">
     <w:name w:val="Normal"/>
     <w:qFormat/>
   </w:style>
-  <w:style w:type="paragraph" w:styleId="Kop1">
+  <w:style w:type="paragraph" w:styleId="Heading1">
     <w:name w:val="heading 1"/>
-    <w:basedOn w:val="Standaard"/>
-    <w:next w:val="Standaard"/>
-    <w:link w:val="Kop1Char"/>
+    <w:basedOn w:val="Normal"/>
+    <w:next w:val="Normal"/>
+    <w:link w:val="Heading1Char"/>
     <w:uiPriority w:val="9"/>
     <w:qFormat/>
     <w:rsid w:val="00FB3E21"/>
@@ -2514,11 +1797,11 @@
       <w:szCs w:val="32"/>
     </w:rPr>
   </w:style>
-  <w:style w:type="paragraph" w:styleId="Kop2">
+  <w:style w:type="paragraph" w:styleId="Heading2">
     <w:name w:val="heading 2"/>
-    <w:basedOn w:val="Standaard"/>
-    <w:next w:val="Standaard"/>
-    <w:link w:val="Kop2Char"/>
+    <w:basedOn w:val="Normal"/>
+    <w:next w:val="Normal"/>
+    <w:link w:val="Heading2Char"/>
     <w:uiPriority w:val="9"/>
     <w:unhideWhenUsed/>
     <w:qFormat/>
@@ -2536,13 +1819,13 @@
       <w:szCs w:val="26"/>
     </w:rPr>
   </w:style>
-  <w:style w:type="character" w:default="1" w:styleId="Standaardalinea-lettertype">
+  <w:style w:type="character" w:default="1" w:styleId="DefaultParagraphFont">
     <w:name w:val="Default Paragraph Font"/>
     <w:uiPriority w:val="1"/>
     <w:semiHidden/>
     <w:unhideWhenUsed/>
   </w:style>
-  <w:style w:type="table" w:default="1" w:styleId="Standaardtabel">
+  <w:style w:type="table" w:default="1" w:styleId="TableNormal">
     <w:name w:val="Normal Table"/>
     <w:uiPriority w:val="99"/>
     <w:semiHidden/>
@@ -2557,16 +1840,16 @@
       </w:tblCellMar>
     </w:tblPr>
   </w:style>
-  <w:style w:type="numbering" w:default="1" w:styleId="Geenlijst">
+  <w:style w:type="numbering" w:default="1" w:styleId="NoList">
     <w:name w:val="No List"/>
     <w:uiPriority w:val="99"/>
     <w:semiHidden/>
     <w:unhideWhenUsed/>
   </w:style>
-  <w:style w:type="character" w:customStyle="1" w:styleId="Kop1Char">
-    <w:name w:val="Kop 1 Char"/>
-    <w:basedOn w:val="Standaardalinea-lettertype"/>
-    <w:link w:val="Kop1"/>
+  <w:style w:type="character" w:customStyle="1" w:styleId="Heading1Char">
+    <w:name w:val="Heading 1 Char"/>
+    <w:basedOn w:val="DefaultParagraphFont"/>
+    <w:link w:val="Heading1"/>
     <w:uiPriority w:val="9"/>
     <w:rsid w:val="00FB3E21"/>
     <w:rPr>
@@ -2576,10 +1859,10 @@
       <w:szCs w:val="32"/>
     </w:rPr>
   </w:style>
-  <w:style w:type="character" w:customStyle="1" w:styleId="Kop2Char">
-    <w:name w:val="Kop 2 Char"/>
-    <w:basedOn w:val="Standaardalinea-lettertype"/>
-    <w:link w:val="Kop2"/>
+  <w:style w:type="character" w:customStyle="1" w:styleId="Heading2Char">
+    <w:name w:val="Heading 2 Char"/>
+    <w:basedOn w:val="DefaultParagraphFont"/>
+    <w:link w:val="Heading2"/>
     <w:uiPriority w:val="9"/>
     <w:rsid w:val="00FB3E21"/>
     <w:rPr>
@@ -2589,9 +1872,9 @@
       <w:szCs w:val="26"/>
     </w:rPr>
   </w:style>
-  <w:style w:type="table" w:styleId="Tabelraster">
+  <w:style w:type="table" w:styleId="TableGrid">
     <w:name w:val="Table Grid"/>
-    <w:basedOn w:val="Standaardtabel"/>
+    <w:basedOn w:val="TableNormal"/>
     <w:uiPriority w:val="39"/>
     <w:rsid w:val="00D55F04"/>
     <w:pPr>
@@ -2608,15 +1891,24 @@
       </w:tblBorders>
     </w:tblPr>
   </w:style>
-  <w:style w:type="paragraph" w:styleId="Lijstalinea">
+  <w:style w:type="paragraph" w:styleId="ListParagraph">
     <w:name w:val="List Paragraph"/>
-    <w:basedOn w:val="Standaard"/>
+    <w:basedOn w:val="Normal"/>
     <w:uiPriority w:val="34"/>
     <w:qFormat/>
     <w:rsid w:val="00594EF0"/>
     <w:pPr>
       <w:ind w:left="720"/>
       <w:contextualSpacing/>
+    </w:pPr>
+  </w:style>
+  <w:style w:type="paragraph" w:styleId="NoSpacing">
+    <w:name w:val="No Spacing"/>
+    <w:uiPriority w:val="1"/>
+    <w:qFormat/>
+    <w:rsid w:val="007563DA"/>
+    <w:pPr>
+      <w:spacing w:after="0" w:line="240" w:lineRule="auto"/>
     </w:pPr>
   </w:style>
 </w:styles>

</xml_diff>